<commit_message>
database added and changes in first pages regarding submission dates
</commit_message>
<xml_diff>
--- a/1. Cover Page.doc.docx
+++ b/1. Cover Page.doc.docx
@@ -1,6 +1,6 @@
 
 <file path=word/document.xml><?xml version="1.0" encoding="utf-8"?>
-<w:document xmlns:wpc="http://schemas.microsoft.com/office/word/2010/wordprocessingCanvas" xmlns:cx="http://schemas.microsoft.com/office/drawing/2014/chartex" xmlns:cx1="http://schemas.microsoft.com/office/drawing/2015/9/8/chartex" xmlns:cx2="http://schemas.microsoft.com/office/drawing/2015/10/21/chartex" xmlns:cx3="http://schemas.microsoft.com/office/drawing/2016/5/9/chartex" xmlns:cx4="http://schemas.microsoft.com/office/drawing/2016/5/10/chartex" xmlns:cx5="http://schemas.microsoft.com/office/drawing/2016/5/11/chartex" xmlns:cx6="http://schemas.microsoft.com/office/drawing/2016/5/12/chartex" xmlns:cx7="http://schemas.microsoft.com/office/drawing/2016/5/13/chartex" xmlns:cx8="http://schemas.microsoft.com/office/drawing/2016/5/14/chartex" xmlns:mc="http://schemas.openxmlformats.org/markup-compatibility/2006" xmlns:aink="http://schemas.microsoft.com/office/drawing/2016/ink" xmlns:am3d="http://schemas.microsoft.com/office/drawing/2017/model3d" xmlns:o="urn:schemas-microsoft-com:office:office" xmlns:oel="http://schemas.microsoft.com/office/2019/extlst" xmlns:r="http://schemas.openxmlformats.org/officeDocument/2006/relationships" xmlns:m="http://schemas.openxmlformats.org/officeDocument/2006/math" xmlns:v="urn:schemas-microsoft-com:vml" xmlns:wp14="http://schemas.microsoft.com/office/word/2010/wordprocessingDrawing" xmlns:wp="http://schemas.openxmlformats.org/drawingml/2006/wordprocessingDrawing" xmlns:w10="urn:schemas-microsoft-com:office:word" xmlns:w="http://schemas.openxmlformats.org/wordprocessingml/2006/main" xmlns:w14="http://schemas.microsoft.com/office/word/2010/wordml" xmlns:w15="http://schemas.microsoft.com/office/word/2012/wordml" xmlns:w16cex="http://schemas.microsoft.com/office/word/2018/wordml/cex" xmlns:w16cid="http://schemas.microsoft.com/office/word/2016/wordml/cid" xmlns:w16="http://schemas.microsoft.com/office/word/2018/wordml" xmlns:w16sdtdh="http://schemas.microsoft.com/office/word/2020/wordml/sdtdatahash" xmlns:w16se="http://schemas.microsoft.com/office/word/2015/wordml/symex" xmlns:wpg="http://schemas.microsoft.com/office/word/2010/wordprocessingGroup" xmlns:wpi="http://schemas.microsoft.com/office/word/2010/wordprocessingInk" xmlns:wne="http://schemas.microsoft.com/office/word/2006/wordml" xmlns:wps="http://schemas.microsoft.com/office/word/2010/wordprocessingShape" mc:Ignorable="w14 w15 w16se w16cid w16 w16cex w16sdtdh wp14">
+<w:document xmlns:wpc="http://schemas.microsoft.com/office/word/2010/wordprocessingCanvas" xmlns:cx="http://schemas.microsoft.com/office/drawing/2014/chartex" xmlns:cx1="http://schemas.microsoft.com/office/drawing/2015/9/8/chartex" xmlns:cx2="http://schemas.microsoft.com/office/drawing/2015/10/21/chartex" xmlns:cx3="http://schemas.microsoft.com/office/drawing/2016/5/9/chartex" xmlns:cx4="http://schemas.microsoft.com/office/drawing/2016/5/10/chartex" xmlns:cx5="http://schemas.microsoft.com/office/drawing/2016/5/11/chartex" xmlns:cx6="http://schemas.microsoft.com/office/drawing/2016/5/12/chartex" xmlns:cx7="http://schemas.microsoft.com/office/drawing/2016/5/13/chartex" xmlns:cx8="http://schemas.microsoft.com/office/drawing/2016/5/14/chartex" xmlns:mc="http://schemas.openxmlformats.org/markup-compatibility/2006" xmlns:aink="http://schemas.microsoft.com/office/drawing/2016/ink" xmlns:am3d="http://schemas.microsoft.com/office/drawing/2017/model3d" xmlns:o="urn:schemas-microsoft-com:office:office" xmlns:oel="http://schemas.microsoft.com/office/2019/extlst" xmlns:r="http://schemas.openxmlformats.org/officeDocument/2006/relationships" xmlns:m="http://schemas.openxmlformats.org/officeDocument/2006/math" xmlns:v="urn:schemas-microsoft-com:vml" xmlns:wp14="http://schemas.microsoft.com/office/word/2010/wordprocessingDrawing" xmlns:wp="http://schemas.openxmlformats.org/drawingml/2006/wordprocessingDrawing" xmlns:w10="urn:schemas-microsoft-com:office:word" xmlns:w="http://schemas.openxmlformats.org/wordprocessingml/2006/main" xmlns:w14="http://schemas.microsoft.com/office/word/2010/wordml" xmlns:w15="http://schemas.microsoft.com/office/word/2012/wordml" xmlns:w16cex="http://schemas.microsoft.com/office/word/2018/wordml/cex" xmlns:w16cid="http://schemas.microsoft.com/office/word/2016/wordml/cid" xmlns:w16="http://schemas.microsoft.com/office/word/2018/wordml" xmlns:w16du="http://schemas.microsoft.com/office/word/2023/wordml/word16du" xmlns:w16sdtdh="http://schemas.microsoft.com/office/word/2020/wordml/sdtdatahash" xmlns:w16se="http://schemas.microsoft.com/office/word/2015/wordml/symex" xmlns:wpg="http://schemas.microsoft.com/office/word/2010/wordprocessingGroup" xmlns:wpi="http://schemas.microsoft.com/office/word/2010/wordprocessingInk" xmlns:wne="http://schemas.microsoft.com/office/word/2006/wordml" xmlns:wps="http://schemas.microsoft.com/office/word/2010/wordprocessingShape" mc:Ignorable="w14 w15 w16se w16cid w16 w16cex w16sdtdh wp14">
   <w:body>
     <w:p>
       <w:pPr>
@@ -209,26 +209,54 @@
           <w:sz w:val="36"/>
           <w:szCs w:val="36"/>
         </w:rPr>
-        <w:t>Prapti Jigneshbhai Patel (20BCA019)</w:t>
-      </w:r>
-    </w:p>
-    <w:p>
-      <w:pPr>
-        <w:spacing w:before="120" w:after="120"/>
-        <w:jc w:val="center"/>
+        <w:t xml:space="preserve">Prapti </w:t>
+      </w:r>
+      <w:proofErr w:type="spellStart"/>
+      <w:r>
         <w:rPr>
           <w:rFonts w:ascii="Times New Roman" w:hAnsi="Times New Roman"/>
           <w:sz w:val="36"/>
           <w:szCs w:val="36"/>
         </w:rPr>
-      </w:pPr>
+        <w:t>Jigneshbhai</w:t>
+      </w:r>
+      <w:proofErr w:type="spellEnd"/>
       <w:r>
         <w:rPr>
           <w:rFonts w:ascii="Times New Roman" w:hAnsi="Times New Roman"/>
           <w:sz w:val="36"/>
           <w:szCs w:val="36"/>
         </w:rPr>
-        <w:t>Atmik Maheshbhai Virani (20BCA021)</w:t>
+        <w:t xml:space="preserve"> Patel (20BCA019)</w:t>
+      </w:r>
+    </w:p>
+    <w:p>
+      <w:pPr>
+        <w:spacing w:before="120" w:after="120"/>
+        <w:jc w:val="center"/>
+        <w:rPr>
+          <w:rFonts w:ascii="Times New Roman" w:hAnsi="Times New Roman"/>
+          <w:sz w:val="36"/>
+          <w:szCs w:val="36"/>
+        </w:rPr>
+      </w:pPr>
+      <w:proofErr w:type="spellStart"/>
+      <w:r>
+        <w:rPr>
+          <w:rFonts w:ascii="Times New Roman" w:hAnsi="Times New Roman"/>
+          <w:sz w:val="36"/>
+          <w:szCs w:val="36"/>
+        </w:rPr>
+        <w:t>Atmik</w:t>
+      </w:r>
+      <w:proofErr w:type="spellEnd"/>
+      <w:r>
+        <w:rPr>
+          <w:rFonts w:ascii="Times New Roman" w:hAnsi="Times New Roman"/>
+          <w:sz w:val="36"/>
+          <w:szCs w:val="36"/>
+        </w:rPr>
+        <w:t xml:space="preserve"> Maheshbhai Virani (20BCA021)</w:t>
       </w:r>
     </w:p>
     <w:p>
@@ -457,7 +485,43 @@
           <w:sz w:val="32"/>
           <w:szCs w:val="32"/>
         </w:rPr>
-        <w:t xml:space="preserve">. Chandaben Mohanbhai Patel Institute of Computer Applications </w:t>
+        <w:t xml:space="preserve">. </w:t>
+      </w:r>
+      <w:proofErr w:type="spellStart"/>
+      <w:r>
+        <w:rPr>
+          <w:rFonts w:ascii="Times New Roman" w:hAnsi="Times New Roman"/>
+          <w:sz w:val="32"/>
+          <w:szCs w:val="32"/>
+        </w:rPr>
+        <w:t>Chandaben</w:t>
+      </w:r>
+      <w:proofErr w:type="spellEnd"/>
+      <w:r>
+        <w:rPr>
+          <w:rFonts w:ascii="Times New Roman" w:hAnsi="Times New Roman"/>
+          <w:sz w:val="32"/>
+          <w:szCs w:val="32"/>
+        </w:rPr>
+        <w:t xml:space="preserve"> </w:t>
+      </w:r>
+      <w:proofErr w:type="spellStart"/>
+      <w:r>
+        <w:rPr>
+          <w:rFonts w:ascii="Times New Roman" w:hAnsi="Times New Roman"/>
+          <w:sz w:val="32"/>
+          <w:szCs w:val="32"/>
+        </w:rPr>
+        <w:t>Mohanbhai</w:t>
+      </w:r>
+      <w:proofErr w:type="spellEnd"/>
+      <w:r>
+        <w:rPr>
+          <w:rFonts w:ascii="Times New Roman" w:hAnsi="Times New Roman"/>
+          <w:sz w:val="32"/>
+          <w:szCs w:val="32"/>
+        </w:rPr>
+        <w:t xml:space="preserve"> Patel Institute of Computer Applications </w:t>
       </w:r>
     </w:p>
     <w:p>
@@ -531,7 +595,7 @@
           <w:sz w:val="28"/>
           <w:szCs w:val="28"/>
         </w:rPr>
-        <w:t>April</w:t>
+        <w:t>May</w:t>
       </w:r>
       <w:r>
         <w:rPr>
@@ -755,7 +819,7 @@
 </file>
 
 <file path=word/numbering.xml><?xml version="1.0" encoding="utf-8"?>
-<w:numbering xmlns:wpc="http://schemas.microsoft.com/office/word/2010/wordprocessingCanvas" xmlns:cx="http://schemas.microsoft.com/office/drawing/2014/chartex" xmlns:cx1="http://schemas.microsoft.com/office/drawing/2015/9/8/chartex" xmlns:cx2="http://schemas.microsoft.com/office/drawing/2015/10/21/chartex" xmlns:cx3="http://schemas.microsoft.com/office/drawing/2016/5/9/chartex" xmlns:cx4="http://schemas.microsoft.com/office/drawing/2016/5/10/chartex" xmlns:cx5="http://schemas.microsoft.com/office/drawing/2016/5/11/chartex" xmlns:cx6="http://schemas.microsoft.com/office/drawing/2016/5/12/chartex" xmlns:cx7="http://schemas.microsoft.com/office/drawing/2016/5/13/chartex" xmlns:cx8="http://schemas.microsoft.com/office/drawing/2016/5/14/chartex" xmlns:mc="http://schemas.openxmlformats.org/markup-compatibility/2006" xmlns:aink="http://schemas.microsoft.com/office/drawing/2016/ink" xmlns:am3d="http://schemas.microsoft.com/office/drawing/2017/model3d" xmlns:o="urn:schemas-microsoft-com:office:office" xmlns:oel="http://schemas.microsoft.com/office/2019/extlst" xmlns:r="http://schemas.openxmlformats.org/officeDocument/2006/relationships" xmlns:m="http://schemas.openxmlformats.org/officeDocument/2006/math" xmlns:v="urn:schemas-microsoft-com:vml" xmlns:wp14="http://schemas.microsoft.com/office/word/2010/wordprocessingDrawing" xmlns:wp="http://schemas.openxmlformats.org/drawingml/2006/wordprocessingDrawing" xmlns:w10="urn:schemas-microsoft-com:office:word" xmlns:w="http://schemas.openxmlformats.org/wordprocessingml/2006/main" xmlns:w14="http://schemas.microsoft.com/office/word/2010/wordml" xmlns:w15="http://schemas.microsoft.com/office/word/2012/wordml" xmlns:w16cex="http://schemas.microsoft.com/office/word/2018/wordml/cex" xmlns:w16cid="http://schemas.microsoft.com/office/word/2016/wordml/cid" xmlns:w16="http://schemas.microsoft.com/office/word/2018/wordml" xmlns:w16sdtdh="http://schemas.microsoft.com/office/word/2020/wordml/sdtdatahash" xmlns:w16se="http://schemas.microsoft.com/office/word/2015/wordml/symex" xmlns:wpg="http://schemas.microsoft.com/office/word/2010/wordprocessingGroup" xmlns:wpi="http://schemas.microsoft.com/office/word/2010/wordprocessingInk" xmlns:wne="http://schemas.microsoft.com/office/word/2006/wordml" xmlns:wps="http://schemas.microsoft.com/office/word/2010/wordprocessingShape" mc:Ignorable="w14 w15 w16se w16cid w16 w16cex w16sdtdh wp14">
+<w:numbering xmlns:wpc="http://schemas.microsoft.com/office/word/2010/wordprocessingCanvas" xmlns:cx="http://schemas.microsoft.com/office/drawing/2014/chartex" xmlns:cx1="http://schemas.microsoft.com/office/drawing/2015/9/8/chartex" xmlns:cx2="http://schemas.microsoft.com/office/drawing/2015/10/21/chartex" xmlns:cx3="http://schemas.microsoft.com/office/drawing/2016/5/9/chartex" xmlns:cx4="http://schemas.microsoft.com/office/drawing/2016/5/10/chartex" xmlns:cx5="http://schemas.microsoft.com/office/drawing/2016/5/11/chartex" xmlns:cx6="http://schemas.microsoft.com/office/drawing/2016/5/12/chartex" xmlns:cx7="http://schemas.microsoft.com/office/drawing/2016/5/13/chartex" xmlns:cx8="http://schemas.microsoft.com/office/drawing/2016/5/14/chartex" xmlns:mc="http://schemas.openxmlformats.org/markup-compatibility/2006" xmlns:aink="http://schemas.microsoft.com/office/drawing/2016/ink" xmlns:am3d="http://schemas.microsoft.com/office/drawing/2017/model3d" xmlns:o="urn:schemas-microsoft-com:office:office" xmlns:oel="http://schemas.microsoft.com/office/2019/extlst" xmlns:r="http://schemas.openxmlformats.org/officeDocument/2006/relationships" xmlns:m="http://schemas.openxmlformats.org/officeDocument/2006/math" xmlns:v="urn:schemas-microsoft-com:vml" xmlns:wp14="http://schemas.microsoft.com/office/word/2010/wordprocessingDrawing" xmlns:wp="http://schemas.openxmlformats.org/drawingml/2006/wordprocessingDrawing" xmlns:w10="urn:schemas-microsoft-com:office:word" xmlns:w="http://schemas.openxmlformats.org/wordprocessingml/2006/main" xmlns:w14="http://schemas.microsoft.com/office/word/2010/wordml" xmlns:w15="http://schemas.microsoft.com/office/word/2012/wordml" xmlns:w16cex="http://schemas.microsoft.com/office/word/2018/wordml/cex" xmlns:w16cid="http://schemas.microsoft.com/office/word/2016/wordml/cid" xmlns:w16="http://schemas.microsoft.com/office/word/2018/wordml" xmlns:w16du="http://schemas.microsoft.com/office/word/2023/wordml/word16du" xmlns:w16sdtdh="http://schemas.microsoft.com/office/word/2020/wordml/sdtdatahash" xmlns:w16se="http://schemas.microsoft.com/office/word/2015/wordml/symex" xmlns:wpg="http://schemas.microsoft.com/office/word/2010/wordprocessingGroup" xmlns:wpi="http://schemas.microsoft.com/office/word/2010/wordprocessingInk" xmlns:wne="http://schemas.microsoft.com/office/word/2006/wordml" xmlns:wps="http://schemas.microsoft.com/office/word/2010/wordprocessingShape" mc:Ignorable="w14 w15 w16se w16cid w16 w16cex w16sdtdh wp14">
   <w:numPicBullet w:numPicBulletId="0">
     <w:pict>
       <v:shapetype id="_x0000_t75" coordsize="21600,21600" o:spt="75" o:preferrelative="t" path="m@4@5l@4@11@9@11@9@5xe" filled="f" stroked="f">
@@ -777,7 +841,7 @@
         <v:path o:extrusionok="f" gradientshapeok="t" o:connecttype="rect"/>
         <o:lock v:ext="edit" aspectratio="t"/>
       </v:shapetype>
-      <v:shape id="_x0000_i1036" type="#_x0000_t75" style="width:36.75pt;height:15pt" o:bullet="t">
+      <v:shape id="_x0000_i1031" type="#_x0000_t75" style="width:36.95pt;height:15.05pt" o:bullet="t">
         <v:imagedata r:id="rId1" o:title="charusat_logoinner"/>
       </v:shape>
     </w:pict>
@@ -1367,7 +1431,6 @@
     <w:uiPriority w:val="99"/>
     <w:semiHidden/>
     <w:unhideWhenUsed/>
-    <w:qFormat/>
     <w:tblPr>
       <w:tblInd w:w="0" w:type="dxa"/>
       <w:tblCellMar>

</xml_diff>

<commit_message>
Changes related to header and font color
</commit_message>
<xml_diff>
--- a/1. Cover Page.doc.docx
+++ b/1. Cover Page.doc.docx
@@ -35,6 +35,7 @@
           <w:b/>
           <w:bCs/>
           <w:noProof/>
+          <w:color w:val="FF0000"/>
           <w:sz w:val="48"/>
           <w:szCs w:val="48"/>
         </w:rPr>
@@ -168,6 +169,7 @@
           <w:rFonts w:ascii="Century" w:hAnsi="Century"/>
           <w:b/>
           <w:bCs/>
+          <w:color w:val="FF0000"/>
           <w:sz w:val="48"/>
           <w:szCs w:val="48"/>
         </w:rPr>
@@ -197,142 +199,149 @@
       <w:pPr>
         <w:spacing w:before="120" w:after="120"/>
         <w:jc w:val="center"/>
-        <w:rPr>
-          <w:rFonts w:ascii="Times New Roman" w:hAnsi="Times New Roman"/>
-          <w:sz w:val="36"/>
-          <w:szCs w:val="36"/>
-        </w:rPr>
-      </w:pPr>
-      <w:r>
-        <w:rPr>
-          <w:rFonts w:ascii="Times New Roman" w:hAnsi="Times New Roman"/>
-          <w:sz w:val="36"/>
-          <w:szCs w:val="36"/>
-        </w:rPr>
-        <w:t xml:space="preserve">Prapti </w:t>
-      </w:r>
-      <w:proofErr w:type="spellStart"/>
-      <w:r>
-        <w:rPr>
-          <w:rFonts w:ascii="Times New Roman" w:hAnsi="Times New Roman"/>
-          <w:sz w:val="36"/>
-          <w:szCs w:val="36"/>
-        </w:rPr>
-        <w:t>Jigneshbhai</w:t>
-      </w:r>
-      <w:proofErr w:type="spellEnd"/>
-      <w:r>
-        <w:rPr>
-          <w:rFonts w:ascii="Times New Roman" w:hAnsi="Times New Roman"/>
-          <w:sz w:val="36"/>
-          <w:szCs w:val="36"/>
-        </w:rPr>
-        <w:t xml:space="preserve"> Patel (20BCA019)</w:t>
-      </w:r>
-    </w:p>
-    <w:p>
-      <w:pPr>
-        <w:spacing w:before="120" w:after="120"/>
-        <w:jc w:val="center"/>
-        <w:rPr>
-          <w:rFonts w:ascii="Times New Roman" w:hAnsi="Times New Roman"/>
-          <w:sz w:val="36"/>
-          <w:szCs w:val="36"/>
-        </w:rPr>
-      </w:pPr>
-      <w:proofErr w:type="spellStart"/>
-      <w:r>
-        <w:rPr>
-          <w:rFonts w:ascii="Times New Roman" w:hAnsi="Times New Roman"/>
-          <w:sz w:val="36"/>
-          <w:szCs w:val="36"/>
-        </w:rPr>
-        <w:t>Atmik</w:t>
-      </w:r>
-      <w:proofErr w:type="spellEnd"/>
-      <w:r>
-        <w:rPr>
-          <w:rFonts w:ascii="Times New Roman" w:hAnsi="Times New Roman"/>
-          <w:sz w:val="36"/>
-          <w:szCs w:val="36"/>
-        </w:rPr>
-        <w:t xml:space="preserve"> Maheshbhai Virani (20BCA021)</w:t>
-      </w:r>
-    </w:p>
-    <w:p>
-      <w:pPr>
-        <w:spacing w:before="120" w:after="120"/>
-        <w:jc w:val="center"/>
-        <w:rPr>
-          <w:rFonts w:ascii="Times New Roman" w:hAnsi="Times New Roman"/>
-          <w:sz w:val="32"/>
-          <w:szCs w:val="32"/>
-        </w:rPr>
-      </w:pPr>
-    </w:p>
-    <w:p>
-      <w:pPr>
-        <w:spacing w:before="120" w:after="120"/>
-        <w:jc w:val="center"/>
-        <w:rPr>
-          <w:rFonts w:ascii="Times New Roman" w:hAnsi="Times New Roman"/>
-          <w:sz w:val="32"/>
-          <w:szCs w:val="32"/>
-        </w:rPr>
-      </w:pPr>
-      <w:r>
-        <w:rPr>
-          <w:rFonts w:ascii="Times New Roman" w:hAnsi="Times New Roman"/>
-          <w:sz w:val="32"/>
-          <w:szCs w:val="32"/>
-        </w:rPr>
-        <w:t xml:space="preserve">Under Guidance </w:t>
-      </w:r>
-    </w:p>
-    <w:p>
-      <w:pPr>
-        <w:spacing w:before="120" w:after="120"/>
-        <w:jc w:val="center"/>
-        <w:rPr>
-          <w:rFonts w:ascii="Times New Roman" w:hAnsi="Times New Roman"/>
-          <w:sz w:val="32"/>
-          <w:szCs w:val="32"/>
-        </w:rPr>
-      </w:pPr>
-      <w:r>
-        <w:rPr>
-          <w:rFonts w:ascii="Times New Roman" w:hAnsi="Times New Roman"/>
-          <w:sz w:val="32"/>
-          <w:szCs w:val="32"/>
-        </w:rPr>
-        <w:t xml:space="preserve">of </w:t>
-      </w:r>
-    </w:p>
-    <w:p>
-      <w:pPr>
-        <w:spacing w:before="120" w:after="120"/>
-        <w:jc w:val="center"/>
-        <w:rPr>
-          <w:rFonts w:ascii="Times New Roman" w:hAnsi="Times New Roman"/>
-          <w:sz w:val="32"/>
-          <w:szCs w:val="32"/>
-        </w:rPr>
-      </w:pPr>
-      <w:r>
-        <w:rPr>
-          <w:rFonts w:ascii="Times New Roman" w:hAnsi="Times New Roman"/>
-          <w:sz w:val="32"/>
-          <w:szCs w:val="32"/>
-        </w:rPr>
-        <w:t>Internal Guide</w:t>
-      </w:r>
-      <w:r>
         <w:rPr>
           <w:rFonts w:ascii="Times New Roman" w:hAnsi="Times New Roman"/>
           <w:color w:val="FF0000"/>
           <w:sz w:val="36"/>
           <w:szCs w:val="36"/>
         </w:rPr>
+      </w:pPr>
+      <w:r>
+        <w:rPr>
+          <w:rFonts w:ascii="Times New Roman" w:hAnsi="Times New Roman"/>
+          <w:color w:val="FF0000"/>
+          <w:sz w:val="36"/>
+          <w:szCs w:val="36"/>
+        </w:rPr>
+        <w:t xml:space="preserve">Prapti </w:t>
+      </w:r>
+      <w:proofErr w:type="spellStart"/>
+      <w:r>
+        <w:rPr>
+          <w:rFonts w:ascii="Times New Roman" w:hAnsi="Times New Roman"/>
+          <w:color w:val="FF0000"/>
+          <w:sz w:val="36"/>
+          <w:szCs w:val="36"/>
+        </w:rPr>
+        <w:t>Jigneshbhai</w:t>
+      </w:r>
+      <w:proofErr w:type="spellEnd"/>
+      <w:r>
+        <w:rPr>
+          <w:rFonts w:ascii="Times New Roman" w:hAnsi="Times New Roman"/>
+          <w:color w:val="FF0000"/>
+          <w:sz w:val="36"/>
+          <w:szCs w:val="36"/>
+        </w:rPr>
+        <w:t xml:space="preserve"> Patel (20BCA019)</w:t>
+      </w:r>
+    </w:p>
+    <w:p>
+      <w:pPr>
+        <w:spacing w:before="120" w:after="120"/>
+        <w:jc w:val="center"/>
+        <w:rPr>
+          <w:rFonts w:ascii="Times New Roman" w:hAnsi="Times New Roman"/>
+          <w:color w:val="FF0000"/>
+          <w:sz w:val="36"/>
+          <w:szCs w:val="36"/>
+        </w:rPr>
+      </w:pPr>
+      <w:proofErr w:type="spellStart"/>
+      <w:r>
+        <w:rPr>
+          <w:rFonts w:ascii="Times New Roman" w:hAnsi="Times New Roman"/>
+          <w:color w:val="FF0000"/>
+          <w:sz w:val="36"/>
+          <w:szCs w:val="36"/>
+        </w:rPr>
+        <w:t>Atmik</w:t>
+      </w:r>
+      <w:proofErr w:type="spellEnd"/>
+      <w:r>
+        <w:rPr>
+          <w:rFonts w:ascii="Times New Roman" w:hAnsi="Times New Roman"/>
+          <w:color w:val="FF0000"/>
+          <w:sz w:val="36"/>
+          <w:szCs w:val="36"/>
+        </w:rPr>
+        <w:t xml:space="preserve"> Maheshbhai Virani (20BCA021)</w:t>
+      </w:r>
+    </w:p>
+    <w:p>
+      <w:pPr>
+        <w:spacing w:before="120" w:after="120"/>
+        <w:jc w:val="center"/>
+        <w:rPr>
+          <w:rFonts w:ascii="Times New Roman" w:hAnsi="Times New Roman"/>
+          <w:sz w:val="32"/>
+          <w:szCs w:val="32"/>
+        </w:rPr>
+      </w:pPr>
+    </w:p>
+    <w:p>
+      <w:pPr>
+        <w:spacing w:before="120" w:after="120"/>
+        <w:jc w:val="center"/>
+        <w:rPr>
+          <w:rFonts w:ascii="Times New Roman" w:hAnsi="Times New Roman"/>
+          <w:sz w:val="32"/>
+          <w:szCs w:val="32"/>
+        </w:rPr>
+      </w:pPr>
+      <w:r>
+        <w:rPr>
+          <w:rFonts w:ascii="Times New Roman" w:hAnsi="Times New Roman"/>
+          <w:sz w:val="32"/>
+          <w:szCs w:val="32"/>
+        </w:rPr>
+        <w:t xml:space="preserve">Under Guidance </w:t>
+      </w:r>
+    </w:p>
+    <w:p>
+      <w:pPr>
+        <w:spacing w:before="120" w:after="120"/>
+        <w:jc w:val="center"/>
+        <w:rPr>
+          <w:rFonts w:ascii="Times New Roman" w:hAnsi="Times New Roman"/>
+          <w:sz w:val="32"/>
+          <w:szCs w:val="32"/>
+        </w:rPr>
+      </w:pPr>
+      <w:r>
+        <w:rPr>
+          <w:rFonts w:ascii="Times New Roman" w:hAnsi="Times New Roman"/>
+          <w:sz w:val="32"/>
+          <w:szCs w:val="32"/>
+        </w:rPr>
+        <w:t xml:space="preserve">of </w:t>
+      </w:r>
+    </w:p>
+    <w:p>
+      <w:pPr>
+        <w:spacing w:before="120" w:after="120"/>
+        <w:jc w:val="center"/>
+        <w:rPr>
+          <w:rFonts w:ascii="Times New Roman" w:hAnsi="Times New Roman"/>
+          <w:sz w:val="32"/>
+          <w:szCs w:val="32"/>
+        </w:rPr>
+      </w:pPr>
+      <w:r>
+        <w:rPr>
+          <w:rFonts w:ascii="Times New Roman" w:hAnsi="Times New Roman"/>
+          <w:sz w:val="32"/>
+          <w:szCs w:val="32"/>
+        </w:rPr>
+        <w:t>Internal Guide</w:t>
+      </w:r>
+      <w:r>
+        <w:rPr>
+          <w:rFonts w:ascii="Times New Roman" w:hAnsi="Times New Roman"/>
+          <w:color w:val="FF0000"/>
+          <w:sz w:val="36"/>
+          <w:szCs w:val="36"/>
+        </w:rPr>
         <w:t xml:space="preserve">       </w:t>
       </w:r>
     </w:p>
@@ -349,6 +358,7 @@
       <w:r>
         <w:rPr>
           <w:rFonts w:ascii="Times New Roman" w:hAnsi="Times New Roman"/>
+          <w:color w:val="FF0000"/>
           <w:sz w:val="32"/>
           <w:szCs w:val="32"/>
         </w:rPr>
@@ -592,6 +602,7 @@
       <w:r>
         <w:rPr>
           <w:rFonts w:ascii="Times New Roman" w:hAnsi="Times New Roman"/>
+          <w:color w:val="FF0000"/>
           <w:sz w:val="28"/>
           <w:szCs w:val="28"/>
         </w:rPr>
@@ -600,18 +611,20 @@
       <w:r>
         <w:rPr>
           <w:rFonts w:ascii="Times New Roman" w:hAnsi="Times New Roman"/>
+          <w:color w:val="FF0000"/>
           <w:sz w:val="28"/>
           <w:szCs w:val="28"/>
         </w:rPr>
-        <w:t>/</w:t>
-      </w:r>
-      <w:r>
-        <w:rPr>
-          <w:rFonts w:ascii="Times New Roman" w:hAnsi="Times New Roman"/>
+        <w:t xml:space="preserve"> </w:t>
+      </w:r>
+      <w:r>
+        <w:rPr>
+          <w:rFonts w:ascii="Times New Roman" w:hAnsi="Times New Roman"/>
+          <w:color w:val="FF0000"/>
           <w:sz w:val="28"/>
           <w:szCs w:val="28"/>
         </w:rPr>
-        <w:t>2022-2023</w:t>
+        <w:t>2022-23</w:t>
       </w:r>
       <w:r>
         <w:rPr>
@@ -619,7 +632,7 @@
           <w:sz w:val="28"/>
           <w:szCs w:val="28"/>
         </w:rPr>
-        <w:t xml:space="preserve"> of Submission </w:t>
+        <w:t xml:space="preserve"> </w:t>
       </w:r>
       <w:r>
         <w:rPr>
@@ -841,7 +854,7 @@
         <v:path o:extrusionok="f" gradientshapeok="t" o:connecttype="rect"/>
         <o:lock v:ext="edit" aspectratio="t"/>
       </v:shapetype>
-      <v:shape id="_x0000_i1031" type="#_x0000_t75" style="width:36.95pt;height:15.05pt" o:bullet="t">
+      <v:shape id="_x0000_i1044" type="#_x0000_t75" style="width:36.55pt;height:15.05pt" o:bullet="t">
         <v:imagedata r:id="rId1" o:title="charusat_logoinner"/>
       </v:shape>
     </w:pict>

</xml_diff>